<commit_message>
add dynamic titles to all output
</commit_message>
<xml_diff>
--- a/gallery-output/docs/index.docx
+++ b/gallery-output/docs/index.docx
@@ -25,7 +25,16 @@
         <w:t xml:space="preserve"> </w:t>
       </w:r>
       <w:r>
-        <w:t xml:space="preserve">floor</w:t>
+        <w:t xml:space="preserve">floor:</w:t>
+      </w:r>
+      <w:r>
+        <w:t xml:space="preserve"> </w:t>
+      </w:r>
+      <w:r>
+        <w:rPr>
+          <w:rStyle w:val="VerbatimChar"/>
+        </w:rPr>
+        <w:t xml:space="preserve">word_document</w:t>
       </w:r>
     </w:p>
     <w:p>

</xml_diff>